<commit_message>
Fixed lat lon both zero
</commit_message>
<xml_diff>
--- a/Rmd/FLYSHOOT-tripreport-v2.docx
+++ b/Rmd/FLYSHOOT-tripreport-v2.docx
@@ -2,22 +2,22 @@
 <file path=word/document.xml><?xml version="1.0" encoding="utf-8"?>
 <w:document xmlns:w="http://schemas.openxmlformats.org/wordprocessingml/2006/main" xmlns:m="http://schemas.openxmlformats.org/officeDocument/2006/math" xmlns:r="http://schemas.openxmlformats.org/officeDocument/2006/relationships" xmlns:o="urn:schemas-microsoft-com:office:office" xmlns:v="urn:schemas-microsoft-com:vml" xmlns:w10="urn:schemas-microsoft-com:office:word" xmlns:a="http://schemas.openxmlformats.org/drawingml/2006/main" xmlns:pic="http://schemas.openxmlformats.org/drawingml/2006/picture" xmlns:wp="http://schemas.openxmlformats.org/drawingml/2006/wordprocessingDrawing">
   <w:body>
-    <w:bookmarkStart w:id="36" w:name="vessel-tripreport-sl9-trip-2024042400020"/>
+    <w:bookmarkStart w:id="36" w:name="X604064146338299876275ec519bef16296ed406"/>
     <w:p>
       <w:pPr>
         <w:pStyle w:val="Heading1"/>
       </w:pPr>
       <w:r>
-        <w:t xml:space="preserve">Vessel tripreport SL9, trip 2024042400020</w:t>
+        <w:t xml:space="preserve">Vessel tripreport SL9, trip 2025061600029, 2025061900030, 2025062400031</w:t>
       </w:r>
     </w:p>
-    <w:bookmarkStart w:id="35" w:name="trip-start-24042024-end-01052024"/>
+    <w:bookmarkStart w:id="35" w:name="trip-start-17062025-end-24062025"/>
     <w:p>
       <w:pPr>
         <w:pStyle w:val="Heading3"/>
       </w:pPr>
       <w:r>
-        <w:t xml:space="preserve">Trip start: 24/04/2024, end: 01/05/2024</w:t>
+        <w:t xml:space="preserve">Trip start: 17/06/2025, end: 24/06/2025</w:t>
       </w:r>
     </w:p>
     <w:p>
@@ -25,7 +25,7 @@
         <w:pStyle w:val="FirstParagraph"/>
       </w:pPr>
       <w:r>
-        <w:t xml:space="preserve">Report generated: 03/05/2024</w:t>
+        <w:t xml:space="preserve">Report generated: 27/06/2025</w:t>
       </w:r>
     </w:p>
     <w:p>
@@ -47,115 +47,115 @@
         <w:rPr>
           <w:rStyle w:val="VerbatimChar"/>
         </w:rPr>
-        <w:t xml:space="preserve">              &amp;nbsp;                              </w:t>
-      </w:r>
-      <w:r>
-        <w:br/>
-      </w:r>
-      <w:r>
-        <w:rPr>
-          <w:rStyle w:val="VerbatimChar"/>
-        </w:rPr>
-        <w:t xml:space="preserve">------------- ------------------------------------</w:t>
-      </w:r>
-      <w:r>
-        <w:br/>
-      </w:r>
-      <w:r>
-        <w:rPr>
-          <w:rStyle w:val="VerbatimChar"/>
-        </w:rPr>
-        <w:t xml:space="preserve">vessel        SL9                                 </w:t>
-      </w:r>
-      <w:r>
-        <w:br/>
-      </w:r>
-      <w:r>
-        <w:rPr>
-          <w:rStyle w:val="VerbatimChar"/>
-        </w:rPr>
-        <w:t xml:space="preserve">trip          2024042400020                       </w:t>
-      </w:r>
-      <w:r>
-        <w:br/>
-      </w:r>
-      <w:r>
-        <w:rPr>
-          <w:rStyle w:val="VerbatimChar"/>
-        </w:rPr>
-        <w:t xml:space="preserve">nhauls        52                                  </w:t>
-      </w:r>
-      <w:r>
-        <w:br/>
-      </w:r>
-      <w:r>
-        <w:rPr>
-          <w:rStyle w:val="VerbatimChar"/>
-        </w:rPr>
-        <w:t xml:space="preserve">startdate     2024-04-24                          </w:t>
-      </w:r>
-      <w:r>
-        <w:br/>
-      </w:r>
-      <w:r>
-        <w:rPr>
-          <w:rStyle w:val="VerbatimChar"/>
-        </w:rPr>
-        <w:t xml:space="preserve">enddate       2024-05-01                          </w:t>
-      </w:r>
-      <w:r>
-        <w:br/>
-      </w:r>
-      <w:r>
-        <w:rPr>
-          <w:rStyle w:val="VerbatimChar"/>
-        </w:rPr>
-        <w:t xml:space="preserve">weeks         17, 18                              </w:t>
-      </w:r>
-      <w:r>
-        <w:br/>
-      </w:r>
-      <w:r>
-        <w:rPr>
-          <w:rStyle w:val="VerbatimChar"/>
-        </w:rPr>
-        <w:t xml:space="preserve">months        4, 5                                </w:t>
-      </w:r>
-      <w:r>
-        <w:br/>
-      </w:r>
-      <w:r>
-        <w:rPr>
-          <w:rStyle w:val="VerbatimChar"/>
-        </w:rPr>
-        <w:t xml:space="preserve">divisions     27.7.d; 27.7.e                      </w:t>
-      </w:r>
-      <w:r>
-        <w:br/>
-      </w:r>
-      <w:r>
-        <w:rPr>
-          <w:rStyle w:val="VerbatimChar"/>
-        </w:rPr>
-        <w:t xml:space="preserve">rects         29F1; 28E5; 28E3; 28E4; 28E6; 29E9  </w:t>
-      </w:r>
-      <w:r>
-        <w:br/>
-      </w:r>
-      <w:r>
-        <w:rPr>
-          <w:rStyle w:val="VerbatimChar"/>
-        </w:rPr>
-        <w:t xml:space="preserve">ndays         8                                   </w:t>
-      </w:r>
-      <w:r>
-        <w:br/>
-      </w:r>
-      <w:r>
-        <w:rPr>
-          <w:rStyle w:val="VerbatimChar"/>
-        </w:rPr>
-        <w:t xml:space="preserve">haulsperday   6.5                                 </w:t>
+        <w:t xml:space="preserve">              &amp;nbsp;          &amp;nbsp;                   &amp;nbsp;         </w:t>
+      </w:r>
+      <w:r>
+        <w:br/>
+      </w:r>
+      <w:r>
+        <w:rPr>
+          <w:rStyle w:val="VerbatimChar"/>
+        </w:rPr>
+        <w:t xml:space="preserve">------------- --------------- ------------------------ ---------------</w:t>
+      </w:r>
+      <w:r>
+        <w:br/>
+      </w:r>
+      <w:r>
+        <w:rPr>
+          <w:rStyle w:val="VerbatimChar"/>
+        </w:rPr>
+        <w:t xml:space="preserve">vessel        SL9             SL9                      SL9            </w:t>
+      </w:r>
+      <w:r>
+        <w:br/>
+      </w:r>
+      <w:r>
+        <w:rPr>
+          <w:rStyle w:val="VerbatimChar"/>
+        </w:rPr>
+        <w:t xml:space="preserve">trip          2025061600029   2025061900030            2025062400031  </w:t>
+      </w:r>
+      <w:r>
+        <w:br/>
+      </w:r>
+      <w:r>
+        <w:rPr>
+          <w:rStyle w:val="VerbatimChar"/>
+        </w:rPr>
+        <w:t xml:space="preserve">nhauls        20              26                       2              </w:t>
+      </w:r>
+      <w:r>
+        <w:br/>
+      </w:r>
+      <w:r>
+        <w:rPr>
+          <w:rStyle w:val="VerbatimChar"/>
+        </w:rPr>
+        <w:t xml:space="preserve">startdate     2025-06-17      2025-06-20               2025-06-24     </w:t>
+      </w:r>
+      <w:r>
+        <w:br/>
+      </w:r>
+      <w:r>
+        <w:rPr>
+          <w:rStyle w:val="VerbatimChar"/>
+        </w:rPr>
+        <w:t xml:space="preserve">enddate       2025-06-19      2025-06-23               2025-06-24     </w:t>
+      </w:r>
+      <w:r>
+        <w:br/>
+      </w:r>
+      <w:r>
+        <w:rPr>
+          <w:rStyle w:val="VerbatimChar"/>
+        </w:rPr>
+        <w:t xml:space="preserve">weeks         25              25, 26                   26             </w:t>
+      </w:r>
+      <w:r>
+        <w:br/>
+      </w:r>
+      <w:r>
+        <w:rPr>
+          <w:rStyle w:val="VerbatimChar"/>
+        </w:rPr>
+        <w:t xml:space="preserve">months        6               6                        6              </w:t>
+      </w:r>
+      <w:r>
+        <w:br/>
+      </w:r>
+      <w:r>
+        <w:rPr>
+          <w:rStyle w:val="VerbatimChar"/>
+        </w:rPr>
+        <w:t xml:space="preserve">divisions     27.4.b          27.4.b; 27.4.c           27.4.c         </w:t>
+      </w:r>
+      <w:r>
+        <w:br/>
+      </w:r>
+      <w:r>
+        <w:rPr>
+          <w:rStyle w:val="VerbatimChar"/>
+        </w:rPr>
+        <w:t xml:space="preserve">rects         37F4; 37F5      37F5; 37F7; 37F6; 35F4   35F4           </w:t>
+      </w:r>
+      <w:r>
+        <w:br/>
+      </w:r>
+      <w:r>
+        <w:rPr>
+          <w:rStyle w:val="VerbatimChar"/>
+        </w:rPr>
+        <w:t xml:space="preserve">ndays         3               4                        1              </w:t>
+      </w:r>
+      <w:r>
+        <w:br/>
+      </w:r>
+      <w:r>
+        <w:rPr>
+          <w:rStyle w:val="VerbatimChar"/>
+        </w:rPr>
+        <w:t xml:space="preserve">haulsperday   6.666667        6.500000                 2.000000       </w:t>
       </w:r>
     </w:p>
     <w:p>
@@ -190,16 +190,34 @@
         <w:rPr>
           <w:rStyle w:val="VerbatimChar"/>
         </w:rPr>
-        <w:t xml:space="preserve">2024042400020     15370           15821</w:t>
-      </w:r>
-      <w:r>
-        <w:br/>
-      </w:r>
-      <w:r>
-        <w:rPr>
-          <w:rStyle w:val="VerbatimChar"/>
-        </w:rPr>
-        <w:t xml:space="preserve">(all)             15370           15821</w:t>
+        <w:t xml:space="preserve">2025061600029      5747            5860</w:t>
+      </w:r>
+      <w:r>
+        <w:br/>
+      </w:r>
+      <w:r>
+        <w:rPr>
+          <w:rStyle w:val="VerbatimChar"/>
+        </w:rPr>
+        <w:t xml:space="preserve">2025061900030      7134            6685</w:t>
+      </w:r>
+      <w:r>
+        <w:br/>
+      </w:r>
+      <w:r>
+        <w:rPr>
+          <w:rStyle w:val="VerbatimChar"/>
+        </w:rPr>
+        <w:t xml:space="preserve">2025062400031      1051            1056</w:t>
+      </w:r>
+      <w:r>
+        <w:br/>
+      </w:r>
+      <w:r>
+        <w:rPr>
+          <w:rStyle w:val="VerbatimChar"/>
+        </w:rPr>
+        <w:t xml:space="preserve">(all)             13932           13601</w:t>
       </w:r>
     </w:p>
     <w:p>
@@ -212,108 +230,378 @@
         </w:rPr>
         <w:t xml:space="preserve">Aanvoer (elog)</w:t>
       </w:r>
+      <w:r>
+        <w:br/>
+      </w:r>
+      <w:r>
+        <w:br/>
+      </w:r>
+      <w:r>
+        <w:rPr>
+          <w:rStyle w:val="VerbatimChar"/>
+        </w:rPr>
+        <w:t xml:space="preserve">trip            GUU    MUR    WHG    DAB    MAC    HAD    PLE   GUG   OTHER   TOTAL  </w:t>
+      </w:r>
+      <w:r>
+        <w:br/>
+      </w:r>
+      <w:r>
+        <w:rPr>
+          <w:rStyle w:val="VerbatimChar"/>
+        </w:rPr>
+        <w:t xml:space="preserve">--------------- ------ ------ ------ ------ ------ ------ ----- ----- ------- -------</w:t>
+      </w:r>
+      <w:r>
+        <w:br/>
+      </w:r>
+      <w:r>
+        <w:rPr>
+          <w:rStyle w:val="VerbatimChar"/>
+        </w:rPr>
+        <w:t xml:space="preserve">2025061600029   208    1574   1861   315    302    838    210   89    350     5747   </w:t>
+      </w:r>
+      <w:r>
+        <w:br/>
+      </w:r>
+      <w:r>
+        <w:rPr>
+          <w:rStyle w:val="VerbatimChar"/>
+        </w:rPr>
+        <w:t xml:space="preserve">2025061900030   2253   628    320    1535   1186   186    291   300   435     7134   </w:t>
+      </w:r>
+      <w:r>
+        <w:br/>
+      </w:r>
+      <w:r>
+        <w:rPr>
+          <w:rStyle w:val="VerbatimChar"/>
+        </w:rPr>
+        <w:t xml:space="preserve">2025062400031   574    100    18     116    52     0      56    12    123     1051   </w:t>
+      </w:r>
+      <w:r>
+        <w:br/>
+      </w:r>
+      <w:r>
+        <w:rPr>
+          <w:rStyle w:val="VerbatimChar"/>
+        </w:rPr>
+        <w:t xml:space="preserve">(all)           3035   2302   2199   1966   1540   1024   557   401   908     13932  </w:t>
+      </w:r>
     </w:p>
     <w:p>
       <w:pPr>
         <w:pStyle w:val="SourceCode"/>
       </w:pPr>
       <w:r>
-        <w:br/>
-      </w:r>
-      <w:r>
-        <w:br/>
-      </w:r>
-      <w:r>
-        <w:rPr>
-          <w:rStyle w:val="VerbatimChar"/>
-        </w:rPr>
-        <w:t xml:space="preserve">trip            HKE    MAC    WHG    GUU    MUR    HAD   BIB   LEM   OTHER   TOTAL  </w:t>
-      </w:r>
-      <w:r>
-        <w:br/>
-      </w:r>
-      <w:r>
-        <w:rPr>
-          <w:rStyle w:val="VerbatimChar"/>
-        </w:rPr>
-        <w:t xml:space="preserve">--------------- ------ ------ ------ ------ ------ ----- ----- ----- ------- -------</w:t>
-      </w:r>
-      <w:r>
-        <w:br/>
-      </w:r>
-      <w:r>
-        <w:rPr>
-          <w:rStyle w:val="VerbatimChar"/>
-        </w:rPr>
-        <w:t xml:space="preserve">2024042400020   5691   1779   1504   1467   1066   949   752   255   1907    15370  </w:t>
-      </w:r>
-      <w:r>
-        <w:br/>
-      </w:r>
-      <w:r>
-        <w:rPr>
-          <w:rStyle w:val="VerbatimChar"/>
-        </w:rPr>
-        <w:t xml:space="preserve">(all)           5691   1779   1504   1467   1066   949   752   255   1907    15370  </w:t>
+        <w:rPr>
+          <w:rStyle w:val="VerbatimChar"/>
+        </w:rPr>
+        <w:t xml:space="preserve">Aanvoer (elog per trek</w:t>
+      </w:r>
+      <w:r>
+        <w:br/>
+      </w:r>
+      <w:r>
+        <w:br/>
+      </w:r>
+      <w:r>
+        <w:rPr>
+          <w:rStyle w:val="VerbatimChar"/>
+        </w:rPr>
+        <w:t xml:space="preserve">trip            GUU    MUR    WHG    DAB    MAC    HAD    PLE   GUG   OTHER   TOTAL  </w:t>
+      </w:r>
+      <w:r>
+        <w:br/>
+      </w:r>
+      <w:r>
+        <w:rPr>
+          <w:rStyle w:val="VerbatimChar"/>
+        </w:rPr>
+        <w:t xml:space="preserve">--------------- ------ ------ ------ ------ ------ ------ ----- ----- ------- -------</w:t>
+      </w:r>
+      <w:r>
+        <w:br/>
+      </w:r>
+      <w:r>
+        <w:rPr>
+          <w:rStyle w:val="VerbatimChar"/>
+        </w:rPr>
+        <w:t xml:space="preserve">2025061600029   211    1604   1898   319    308    859    214   90    357     5860   </w:t>
+      </w:r>
+      <w:r>
+        <w:br/>
+      </w:r>
+      <w:r>
+        <w:rPr>
+          <w:rStyle w:val="VerbatimChar"/>
+        </w:rPr>
+        <w:t xml:space="preserve">2025061900030   1923   604    306    1555   1192   185    288   266   367     6685   </w:t>
+      </w:r>
+      <w:r>
+        <w:br/>
+      </w:r>
+      <w:r>
+        <w:rPr>
+          <w:rStyle w:val="VerbatimChar"/>
+        </w:rPr>
+        <w:t xml:space="preserve">2025062400031   574    100    18     117    53     0      57    13    124     1056   </w:t>
+      </w:r>
+      <w:r>
+        <w:br/>
+      </w:r>
+      <w:r>
+        <w:rPr>
+          <w:rStyle w:val="VerbatimChar"/>
+        </w:rPr>
+        <w:t xml:space="preserve">(all)           2708   2308   2223   1990   1553   1044   558   369   848     13601  </w:t>
       </w:r>
     </w:p>
     <w:p>
       <w:pPr>
-        <w:pStyle w:val="SourceCode"/>
-      </w:pPr>
-      <w:r>
-        <w:rPr>
-          <w:rStyle w:val="VerbatimChar"/>
-        </w:rPr>
-        <w:t xml:space="preserve">Aanvoer (elog per trek</w:t>
+        <w:pStyle w:val="FirstParagraph"/>
+      </w:pPr>
+      <w:r>
+        <w:rPr>
+          <w:iCs/>
+          <w:i/>
+        </w:rPr>
+        <w:t xml:space="preserve">Table 1: Samenvatting van de reis</w:t>
       </w:r>
     </w:p>
     <w:p>
-      <w:pPr>
-        <w:pStyle w:val="SourceCode"/>
-      </w:pPr>
-      <w:r>
-        <w:br/>
-      </w:r>
-      <w:r>
-        <w:br/>
-      </w:r>
-      <w:r>
-        <w:rPr>
-          <w:rStyle w:val="VerbatimChar"/>
-        </w:rPr>
-        <w:t xml:space="preserve">trip            HKE    MAC    WHG    GUU    MUR    HAD   BIB   LEM   OTHER   TOTAL  </w:t>
-      </w:r>
-      <w:r>
-        <w:br/>
-      </w:r>
-      <w:r>
-        <w:rPr>
-          <w:rStyle w:val="VerbatimChar"/>
-        </w:rPr>
-        <w:t xml:space="preserve">--------------- ------ ------ ------ ------ ------ ----- ----- ----- ------- -------</w:t>
-      </w:r>
-      <w:r>
-        <w:br/>
-      </w:r>
-      <w:r>
-        <w:rPr>
-          <w:rStyle w:val="VerbatimChar"/>
-        </w:rPr>
-        <w:t xml:space="preserve">2024042400020   5858   1837   1556   1498   1092   982   772   262   1964    15821  </w:t>
-      </w:r>
-      <w:r>
-        <w:br/>
-      </w:r>
-      <w:r>
-        <w:rPr>
-          <w:rStyle w:val="VerbatimChar"/>
-        </w:rPr>
-        <w:t xml:space="preserve">(all)           5858   1837   1556   1498   1092   982   772   262   1964    15821  </w:t>
+      <w:r>
+        <w:br w:type="page"/>
       </w:r>
     </w:p>
     <w:p>
       <w:pPr>
+        <w:pStyle w:val="BodyText"/>
+      </w:pPr>
+      <w:r>
+        <w:rPr>
+          <w:bCs/>
+          <w:b/>
+        </w:rPr>
+        <w:t xml:space="preserve">Aanvoer per soort (elog, kg)</w:t>
+      </w:r>
+    </w:p>
+    <w:p>
+      <w:pPr>
+        <w:pStyle w:val="SourceCode"/>
+      </w:pPr>
+      <w:r>
+        <w:br/>
+      </w:r>
+      <w:r>
+        <w:br/>
+      </w:r>
+      <w:r>
+        <w:rPr>
+          <w:rStyle w:val="VerbatimChar"/>
+        </w:rPr>
+        <w:t xml:space="preserve">  species   2025061600029   2025061900030   2025062400031   (all)</w:t>
+      </w:r>
+      <w:r>
+        <w:br/>
+      </w:r>
+      <w:r>
+        <w:rPr>
+          <w:rStyle w:val="VerbatimChar"/>
+        </w:rPr>
+        <w:t xml:space="preserve">--------- --------------- --------------- --------------- -------</w:t>
+      </w:r>
+      <w:r>
+        <w:br/>
+      </w:r>
+      <w:r>
+        <w:rPr>
+          <w:rStyle w:val="VerbatimChar"/>
+        </w:rPr>
+        <w:t xml:space="preserve">      BLL              70              63               0     133</w:t>
+      </w:r>
+      <w:r>
+        <w:br/>
+      </w:r>
+      <w:r>
+        <w:rPr>
+          <w:rStyle w:val="VerbatimChar"/>
+        </w:rPr>
+        <w:t xml:space="preserve">      COD              10               0               0      10</w:t>
+      </w:r>
+      <w:r>
+        <w:br/>
+      </w:r>
+      <w:r>
+        <w:rPr>
+          <w:rStyle w:val="VerbatimChar"/>
+        </w:rPr>
+        <w:t xml:space="preserve">      DAB             315            1535             116    1966</w:t>
+      </w:r>
+      <w:r>
+        <w:br/>
+      </w:r>
+      <w:r>
+        <w:rPr>
+          <w:rStyle w:val="VerbatimChar"/>
+        </w:rPr>
+        <w:t xml:space="preserve">      FLE               0              13               0      13</w:t>
+      </w:r>
+      <w:r>
+        <w:br/>
+      </w:r>
+      <w:r>
+        <w:rPr>
+          <w:rStyle w:val="VerbatimChar"/>
+        </w:rPr>
+        <w:t xml:space="preserve">      GUG              89             300              12     401</w:t>
+      </w:r>
+      <w:r>
+        <w:br/>
+      </w:r>
+      <w:r>
+        <w:rPr>
+          <w:rStyle w:val="VerbatimChar"/>
+        </w:rPr>
+        <w:t xml:space="preserve">      GUU             208            2253             574    3035</w:t>
+      </w:r>
+      <w:r>
+        <w:br/>
+      </w:r>
+      <w:r>
+        <w:rPr>
+          <w:rStyle w:val="VerbatimChar"/>
+        </w:rPr>
+        <w:t xml:space="preserve">      HAD             838             186               0    1024</w:t>
+      </w:r>
+      <w:r>
+        <w:br/>
+      </w:r>
+      <w:r>
+        <w:rPr>
+          <w:rStyle w:val="VerbatimChar"/>
+        </w:rPr>
+        <w:t xml:space="preserve">      HKE               6               0               0       6</w:t>
+      </w:r>
+      <w:r>
+        <w:br/>
+      </w:r>
+      <w:r>
+        <w:rPr>
+          <w:rStyle w:val="VerbatimChar"/>
+        </w:rPr>
+        <w:t xml:space="preserve">      HOM              45             200             102     347</w:t>
+      </w:r>
+      <w:r>
+        <w:br/>
+      </w:r>
+      <w:r>
+        <w:rPr>
+          <w:rStyle w:val="VerbatimChar"/>
+        </w:rPr>
+        <w:t xml:space="preserve">      LBE               1               4               0       5</w:t>
+      </w:r>
+      <w:r>
+        <w:br/>
+      </w:r>
+      <w:r>
+        <w:rPr>
+          <w:rStyle w:val="VerbatimChar"/>
+        </w:rPr>
+        <w:t xml:space="preserve">      LEM              32              11               0      43</w:t>
+      </w:r>
+      <w:r>
+        <w:br/>
+      </w:r>
+      <w:r>
+        <w:rPr>
+          <w:rStyle w:val="VerbatimChar"/>
+        </w:rPr>
+        <w:t xml:space="preserve">      MAC             302            1186              52    1540</w:t>
+      </w:r>
+      <w:r>
+        <w:br/>
+      </w:r>
+      <w:r>
+        <w:rPr>
+          <w:rStyle w:val="VerbatimChar"/>
+        </w:rPr>
+        <w:t xml:space="preserve">      MON               2               0               0       2</w:t>
+      </w:r>
+      <w:r>
+        <w:br/>
+      </w:r>
+      <w:r>
+        <w:rPr>
+          <w:rStyle w:val="VerbatimChar"/>
+        </w:rPr>
+        <w:t xml:space="preserve">      MUR            1574             628             100    2302</w:t>
+      </w:r>
+      <w:r>
+        <w:br/>
+      </w:r>
+      <w:r>
+        <w:rPr>
+          <w:rStyle w:val="VerbatimChar"/>
+        </w:rPr>
+        <w:t xml:space="preserve">      PIL               1              16               0      17</w:t>
+      </w:r>
+      <w:r>
+        <w:br/>
+      </w:r>
+      <w:r>
+        <w:rPr>
+          <w:rStyle w:val="VerbatimChar"/>
+        </w:rPr>
+        <w:t xml:space="preserve">      PLE             210             291              56     557</w:t>
+      </w:r>
+      <w:r>
+        <w:br/>
+      </w:r>
+      <w:r>
+        <w:rPr>
+          <w:rStyle w:val="VerbatimChar"/>
+        </w:rPr>
+        <w:t xml:space="preserve">      RJC              51              64              18     133</w:t>
+      </w:r>
+      <w:r>
+        <w:br/>
+      </w:r>
+      <w:r>
+        <w:rPr>
+          <w:rStyle w:val="VerbatimChar"/>
+        </w:rPr>
+        <w:t xml:space="preserve">      SQR              68              44               3     115</w:t>
+      </w:r>
+      <w:r>
+        <w:br/>
+      </w:r>
+      <w:r>
+        <w:rPr>
+          <w:rStyle w:val="VerbatimChar"/>
+        </w:rPr>
+        <w:t xml:space="preserve">      TUR              64              20               0      84</w:t>
+      </w:r>
+      <w:r>
+        <w:br/>
+      </w:r>
+      <w:r>
+        <w:rPr>
+          <w:rStyle w:val="VerbatimChar"/>
+        </w:rPr>
+        <w:t xml:space="preserve">      WHG            1861             320              18    2199</w:t>
+      </w:r>
+      <w:r>
+        <w:br/>
+      </w:r>
+      <w:r>
+        <w:rPr>
+          <w:rStyle w:val="VerbatimChar"/>
+        </w:rPr>
+        <w:t xml:space="preserve">    (all)            5747            7134            1051   13932</w:t>
+      </w:r>
+    </w:p>
+    <w:p>
+      <w:pPr>
         <w:pStyle w:val="FirstParagraph"/>
       </w:pPr>
       <w:r>
@@ -321,24 +609,251 @@
           <w:iCs/>
           <w:i/>
         </w:rPr>
-        <w:t xml:space="preserve">Table 1: Samenvatting van de reis</w:t>
+        <w:t xml:space="preserve">Table 2: Vangst per soort (kg)</w:t>
       </w:r>
     </w:p>
     <w:p>
-      <w:r>
-        <w:br w:type="page"/>
+      <w:pPr>
+        <w:pStyle w:val="BodyText"/>
+      </w:pPr>
+      <w:r>
+        <w:rPr>
+          <w:bCs/>
+          <w:b/>
+        </w:rPr>
+        <w:t xml:space="preserve">Aanvoer per soort (elog, percentage)</w:t>
       </w:r>
     </w:p>
     <w:p>
       <w:pPr>
-        <w:pStyle w:val="BodyText"/>
+        <w:pStyle w:val="SourceCode"/>
+      </w:pPr>
+      <w:r>
+        <w:br/>
+      </w:r>
+      <w:r>
+        <w:br/>
+      </w:r>
+      <w:r>
+        <w:rPr>
+          <w:rStyle w:val="VerbatimChar"/>
+        </w:rPr>
+        <w:t xml:space="preserve">  species   2025061600029   2025061900030   2025062400031</w:t>
+      </w:r>
+      <w:r>
+        <w:br/>
+      </w:r>
+      <w:r>
+        <w:rPr>
+          <w:rStyle w:val="VerbatimChar"/>
+        </w:rPr>
+        <w:t xml:space="preserve">--------- --------------- --------------- ---------------</w:t>
+      </w:r>
+      <w:r>
+        <w:br/>
+      </w:r>
+      <w:r>
+        <w:rPr>
+          <w:rStyle w:val="VerbatimChar"/>
+        </w:rPr>
+        <w:t xml:space="preserve">      BLL              1%              1%              0%</w:t>
+      </w:r>
+      <w:r>
+        <w:br/>
+      </w:r>
+      <w:r>
+        <w:rPr>
+          <w:rStyle w:val="VerbatimChar"/>
+        </w:rPr>
+        <w:t xml:space="preserve">      COD              0%              0%              0%</w:t>
+      </w:r>
+      <w:r>
+        <w:br/>
+      </w:r>
+      <w:r>
+        <w:rPr>
+          <w:rStyle w:val="VerbatimChar"/>
+        </w:rPr>
+        <w:t xml:space="preserve">      DAB              5%             22%             11%</w:t>
+      </w:r>
+      <w:r>
+        <w:br/>
+      </w:r>
+      <w:r>
+        <w:rPr>
+          <w:rStyle w:val="VerbatimChar"/>
+        </w:rPr>
+        <w:t xml:space="preserve">      FLE              0%              0%              0%</w:t>
+      </w:r>
+      <w:r>
+        <w:br/>
+      </w:r>
+      <w:r>
+        <w:rPr>
+          <w:rStyle w:val="VerbatimChar"/>
+        </w:rPr>
+        <w:t xml:space="preserve">      GUG              2%              4%              1%</w:t>
+      </w:r>
+      <w:r>
+        <w:br/>
+      </w:r>
+      <w:r>
+        <w:rPr>
+          <w:rStyle w:val="VerbatimChar"/>
+        </w:rPr>
+        <w:t xml:space="preserve">      GUU              4%             32%             55%</w:t>
+      </w:r>
+      <w:r>
+        <w:br/>
+      </w:r>
+      <w:r>
+        <w:rPr>
+          <w:rStyle w:val="VerbatimChar"/>
+        </w:rPr>
+        <w:t xml:space="preserve">      HAD             15%              3%              0%</w:t>
+      </w:r>
+      <w:r>
+        <w:br/>
+      </w:r>
+      <w:r>
+        <w:rPr>
+          <w:rStyle w:val="VerbatimChar"/>
+        </w:rPr>
+        <w:t xml:space="preserve">      HKE              0%              0%              0%</w:t>
+      </w:r>
+      <w:r>
+        <w:br/>
+      </w:r>
+      <w:r>
+        <w:rPr>
+          <w:rStyle w:val="VerbatimChar"/>
+        </w:rPr>
+        <w:t xml:space="preserve">      HOM              1%              3%             10%</w:t>
+      </w:r>
+      <w:r>
+        <w:br/>
+      </w:r>
+      <w:r>
+        <w:rPr>
+          <w:rStyle w:val="VerbatimChar"/>
+        </w:rPr>
+        <w:t xml:space="preserve">      LBE              0%              0%              0%</w:t>
+      </w:r>
+      <w:r>
+        <w:br/>
+      </w:r>
+      <w:r>
+        <w:rPr>
+          <w:rStyle w:val="VerbatimChar"/>
+        </w:rPr>
+        <w:t xml:space="preserve">      LEM              1%              0%              0%</w:t>
+      </w:r>
+      <w:r>
+        <w:br/>
+      </w:r>
+      <w:r>
+        <w:rPr>
+          <w:rStyle w:val="VerbatimChar"/>
+        </w:rPr>
+        <w:t xml:space="preserve">      MAC              5%             17%              5%</w:t>
+      </w:r>
+      <w:r>
+        <w:br/>
+      </w:r>
+      <w:r>
+        <w:rPr>
+          <w:rStyle w:val="VerbatimChar"/>
+        </w:rPr>
+        <w:t xml:space="preserve">      MON              0%              0%              0%</w:t>
+      </w:r>
+      <w:r>
+        <w:br/>
+      </w:r>
+      <w:r>
+        <w:rPr>
+          <w:rStyle w:val="VerbatimChar"/>
+        </w:rPr>
+        <w:t xml:space="preserve">      MUR             27%              9%             10%</w:t>
+      </w:r>
+      <w:r>
+        <w:br/>
+      </w:r>
+      <w:r>
+        <w:rPr>
+          <w:rStyle w:val="VerbatimChar"/>
+        </w:rPr>
+        <w:t xml:space="preserve">      PIL              0%              0%              0%</w:t>
+      </w:r>
+      <w:r>
+        <w:br/>
+      </w:r>
+      <w:r>
+        <w:rPr>
+          <w:rStyle w:val="VerbatimChar"/>
+        </w:rPr>
+        <w:t xml:space="preserve">      PLE              4%              4%              5%</w:t>
+      </w:r>
+      <w:r>
+        <w:br/>
+      </w:r>
+      <w:r>
+        <w:rPr>
+          <w:rStyle w:val="VerbatimChar"/>
+        </w:rPr>
+        <w:t xml:space="preserve">      RJC              1%              1%              2%</w:t>
+      </w:r>
+      <w:r>
+        <w:br/>
+      </w:r>
+      <w:r>
+        <w:rPr>
+          <w:rStyle w:val="VerbatimChar"/>
+        </w:rPr>
+        <w:t xml:space="preserve">      SQR              1%              1%              0%</w:t>
+      </w:r>
+      <w:r>
+        <w:br/>
+      </w:r>
+      <w:r>
+        <w:rPr>
+          <w:rStyle w:val="VerbatimChar"/>
+        </w:rPr>
+        <w:t xml:space="preserve">      TUR              1%              0%              0%</w:t>
+      </w:r>
+      <w:r>
+        <w:br/>
+      </w:r>
+      <w:r>
+        <w:rPr>
+          <w:rStyle w:val="VerbatimChar"/>
+        </w:rPr>
+        <w:t xml:space="preserve">      WHG             32%              4%              2%</w:t>
+      </w:r>
+      <w:r>
+        <w:br/>
+      </w:r>
+      <w:r>
+        <w:rPr>
+          <w:rStyle w:val="VerbatimChar"/>
+        </w:rPr>
+        <w:t xml:space="preserve">    (all)            100%            100%            100%</w:t>
+      </w:r>
+    </w:p>
+    <w:p>
+      <w:r>
+        <w:br w:type="page"/>
+      </w:r>
+    </w:p>
+    <w:p>
+      <w:pPr>
+        <w:pStyle w:val="FirstParagraph"/>
       </w:pPr>
       <w:r>
         <w:rPr>
           <w:bCs/>
           <w:b/>
         </w:rPr>
-        <w:t xml:space="preserve">Aanvoer per soort (elog, kg)</w:t>
+        <w:t xml:space="preserve">Aanvoer per soort en dag (elog)</w:t>
       </w:r>
     </w:p>
     <w:p>
@@ -355,653 +870,7 @@
         <w:rPr>
           <w:rStyle w:val="VerbatimChar"/>
         </w:rPr>
-        <w:t xml:space="preserve">  species   2024042400020   (all)</w:t>
-      </w:r>
-      <w:r>
-        <w:br/>
-      </w:r>
-      <w:r>
-        <w:rPr>
-          <w:rStyle w:val="VerbatimChar"/>
-        </w:rPr>
-        <w:t xml:space="preserve">--------- --------------- -------</w:t>
-      </w:r>
-      <w:r>
-        <w:br/>
-      </w:r>
-      <w:r>
-        <w:rPr>
-          <w:rStyle w:val="VerbatimChar"/>
-        </w:rPr>
-        <w:t xml:space="preserve">      BIB             752     752</w:t>
-      </w:r>
-      <w:r>
-        <w:br/>
-      </w:r>
-      <w:r>
-        <w:rPr>
-          <w:rStyle w:val="VerbatimChar"/>
-        </w:rPr>
-        <w:t xml:space="preserve">      BLL               2       2</w:t>
-      </w:r>
-      <w:r>
-        <w:br/>
-      </w:r>
-      <w:r>
-        <w:rPr>
-          <w:rStyle w:val="VerbatimChar"/>
-        </w:rPr>
-        <w:t xml:space="preserve">      BRB              28      28</w:t>
-      </w:r>
-      <w:r>
-        <w:br/>
-      </w:r>
-      <w:r>
-        <w:rPr>
-          <w:rStyle w:val="VerbatimChar"/>
-        </w:rPr>
-        <w:t xml:space="preserve">      BSS              81      81</w:t>
-      </w:r>
-      <w:r>
-        <w:br/>
-      </w:r>
-      <w:r>
-        <w:rPr>
-          <w:rStyle w:val="VerbatimChar"/>
-        </w:rPr>
-        <w:t xml:space="preserve">      COE              64      64</w:t>
-      </w:r>
-      <w:r>
-        <w:br/>
-      </w:r>
-      <w:r>
-        <w:rPr>
-          <w:rStyle w:val="VerbatimChar"/>
-        </w:rPr>
-        <w:t xml:space="preserve">      CTC             186     186</w:t>
-      </w:r>
-      <w:r>
-        <w:br/>
-      </w:r>
-      <w:r>
-        <w:rPr>
-          <w:rStyle w:val="VerbatimChar"/>
-        </w:rPr>
-        <w:t xml:space="preserve">      DAB               5       5</w:t>
-      </w:r>
-      <w:r>
-        <w:br/>
-      </w:r>
-      <w:r>
-        <w:rPr>
-          <w:rStyle w:val="VerbatimChar"/>
-        </w:rPr>
-        <w:t xml:space="preserve">      GUG             179     179</w:t>
-      </w:r>
-      <w:r>
-        <w:br/>
-      </w:r>
-      <w:r>
-        <w:rPr>
-          <w:rStyle w:val="VerbatimChar"/>
-        </w:rPr>
-        <w:t xml:space="preserve">      GUR             209     209</w:t>
-      </w:r>
-      <w:r>
-        <w:br/>
-      </w:r>
-      <w:r>
-        <w:rPr>
-          <w:rStyle w:val="VerbatimChar"/>
-        </w:rPr>
-        <w:t xml:space="preserve">      GUU            1467    1467</w:t>
-      </w:r>
-      <w:r>
-        <w:br/>
-      </w:r>
-      <w:r>
-        <w:rPr>
-          <w:rStyle w:val="VerbatimChar"/>
-        </w:rPr>
-        <w:t xml:space="preserve">      HAD             949     949</w:t>
-      </w:r>
-      <w:r>
-        <w:br/>
-      </w:r>
-      <w:r>
-        <w:rPr>
-          <w:rStyle w:val="VerbatimChar"/>
-        </w:rPr>
-        <w:t xml:space="preserve">      HKE            5691    5691</w:t>
-      </w:r>
-      <w:r>
-        <w:br/>
-      </w:r>
-      <w:r>
-        <w:rPr>
-          <w:rStyle w:val="VerbatimChar"/>
-        </w:rPr>
-        <w:t xml:space="preserve">      HOM             100     100</w:t>
-      </w:r>
-      <w:r>
-        <w:br/>
-      </w:r>
-      <w:r>
-        <w:rPr>
-          <w:rStyle w:val="VerbatimChar"/>
-        </w:rPr>
-        <w:t xml:space="preserve">      JOD             231     231</w:t>
-      </w:r>
-      <w:r>
-        <w:br/>
-      </w:r>
-      <w:r>
-        <w:rPr>
-          <w:rStyle w:val="VerbatimChar"/>
-        </w:rPr>
-        <w:t xml:space="preserve">      LEM             255     255</w:t>
-      </w:r>
-      <w:r>
-        <w:br/>
-      </w:r>
-      <w:r>
-        <w:rPr>
-          <w:rStyle w:val="VerbatimChar"/>
-        </w:rPr>
-        <w:t xml:space="preserve">      LIN              10      10</w:t>
-      </w:r>
-      <w:r>
-        <w:br/>
-      </w:r>
-      <w:r>
-        <w:rPr>
-          <w:rStyle w:val="VerbatimChar"/>
-        </w:rPr>
-        <w:t xml:space="preserve">      MAC            1779    1779</w:t>
-      </w:r>
-      <w:r>
-        <w:br/>
-      </w:r>
-      <w:r>
-        <w:rPr>
-          <w:rStyle w:val="VerbatimChar"/>
-        </w:rPr>
-        <w:t xml:space="preserve">      MEG             150     150</w:t>
-      </w:r>
-      <w:r>
-        <w:br/>
-      </w:r>
-      <w:r>
-        <w:rPr>
-          <w:rStyle w:val="VerbatimChar"/>
-        </w:rPr>
-        <w:t xml:space="preserve">      MON             204     204</w:t>
-      </w:r>
-      <w:r>
-        <w:br/>
-      </w:r>
-      <w:r>
-        <w:rPr>
-          <w:rStyle w:val="VerbatimChar"/>
-        </w:rPr>
-        <w:t xml:space="preserve">      MUR            1066    1066</w:t>
-      </w:r>
-      <w:r>
-        <w:br/>
-      </w:r>
-      <w:r>
-        <w:rPr>
-          <w:rStyle w:val="VerbatimChar"/>
-        </w:rPr>
-        <w:t xml:space="preserve">      OCC              10      10</w:t>
-      </w:r>
-      <w:r>
-        <w:br/>
-      </w:r>
-      <w:r>
-        <w:rPr>
-          <w:rStyle w:val="VerbatimChar"/>
-        </w:rPr>
-        <w:t xml:space="preserve">      PIL             100     100</w:t>
-      </w:r>
-      <w:r>
-        <w:br/>
-      </w:r>
-      <w:r>
-        <w:rPr>
-          <w:rStyle w:val="VerbatimChar"/>
-        </w:rPr>
-        <w:t xml:space="preserve">      PLE             132     132</w:t>
-      </w:r>
-      <w:r>
-        <w:br/>
-      </w:r>
-      <w:r>
-        <w:rPr>
-          <w:rStyle w:val="VerbatimChar"/>
-        </w:rPr>
-        <w:t xml:space="preserve">      RJC              35      35</w:t>
-      </w:r>
-      <w:r>
-        <w:br/>
-      </w:r>
-      <w:r>
-        <w:rPr>
-          <w:rStyle w:val="VerbatimChar"/>
-        </w:rPr>
-        <w:t xml:space="preserve">      RJH              48      48</w:t>
-      </w:r>
-      <w:r>
-        <w:br/>
-      </w:r>
-      <w:r>
-        <w:rPr>
-          <w:rStyle w:val="VerbatimChar"/>
-        </w:rPr>
-        <w:t xml:space="preserve">      SBG              13      13</w:t>
-      </w:r>
-      <w:r>
-        <w:br/>
-      </w:r>
-      <w:r>
-        <w:rPr>
-          <w:rStyle w:val="VerbatimChar"/>
-        </w:rPr>
-        <w:t xml:space="preserve">      SQR             106     106</w:t>
-      </w:r>
-      <w:r>
-        <w:br/>
-      </w:r>
-      <w:r>
-        <w:rPr>
-          <w:rStyle w:val="VerbatimChar"/>
-        </w:rPr>
-        <w:t xml:space="preserve">      TUR              10      10</w:t>
-      </w:r>
-      <w:r>
-        <w:br/>
-      </w:r>
-      <w:r>
-        <w:rPr>
-          <w:rStyle w:val="VerbatimChar"/>
-        </w:rPr>
-        <w:t xml:space="preserve">      WEG               4       4</w:t>
-      </w:r>
-      <w:r>
-        <w:br/>
-      </w:r>
-      <w:r>
-        <w:rPr>
-          <w:rStyle w:val="VerbatimChar"/>
-        </w:rPr>
-        <w:t xml:space="preserve">      WHG            1504    1504</w:t>
-      </w:r>
-      <w:r>
-        <w:br/>
-      </w:r>
-      <w:r>
-        <w:rPr>
-          <w:rStyle w:val="VerbatimChar"/>
-        </w:rPr>
-        <w:t xml:space="preserve">    (all)           15370   15370</w:t>
-      </w:r>
-    </w:p>
-    <w:p>
-      <w:pPr>
-        <w:pStyle w:val="FirstParagraph"/>
-      </w:pPr>
-      <w:r>
-        <w:rPr>
-          <w:iCs/>
-          <w:i/>
-        </w:rPr>
-        <w:t xml:space="preserve">Table 2: Vangst per soort (kg)</w:t>
-      </w:r>
-    </w:p>
-    <w:p>
-      <w:pPr>
-        <w:pStyle w:val="BodyText"/>
-      </w:pPr>
-      <w:r>
-        <w:rPr>
-          <w:bCs/>
-          <w:b/>
-        </w:rPr>
-        <w:t xml:space="preserve">Aanvoer per soort (elog, percentage)</w:t>
-      </w:r>
-    </w:p>
-    <w:p>
-      <w:pPr>
-        <w:pStyle w:val="SourceCode"/>
-      </w:pPr>
-      <w:r>
-        <w:br/>
-      </w:r>
-      <w:r>
-        <w:br/>
-      </w:r>
-      <w:r>
-        <w:rPr>
-          <w:rStyle w:val="VerbatimChar"/>
-        </w:rPr>
-        <w:t xml:space="preserve">  species   2024042400020</w:t>
-      </w:r>
-      <w:r>
-        <w:br/>
-      </w:r>
-      <w:r>
-        <w:rPr>
-          <w:rStyle w:val="VerbatimChar"/>
-        </w:rPr>
-        <w:t xml:space="preserve">--------- ---------------</w:t>
-      </w:r>
-      <w:r>
-        <w:br/>
-      </w:r>
-      <w:r>
-        <w:rPr>
-          <w:rStyle w:val="VerbatimChar"/>
-        </w:rPr>
-        <w:t xml:space="preserve">      BIB              5%</w:t>
-      </w:r>
-      <w:r>
-        <w:br/>
-      </w:r>
-      <w:r>
-        <w:rPr>
-          <w:rStyle w:val="VerbatimChar"/>
-        </w:rPr>
-        <w:t xml:space="preserve">      BLL              0%</w:t>
-      </w:r>
-      <w:r>
-        <w:br/>
-      </w:r>
-      <w:r>
-        <w:rPr>
-          <w:rStyle w:val="VerbatimChar"/>
-        </w:rPr>
-        <w:t xml:space="preserve">      BRB              0%</w:t>
-      </w:r>
-      <w:r>
-        <w:br/>
-      </w:r>
-      <w:r>
-        <w:rPr>
-          <w:rStyle w:val="VerbatimChar"/>
-        </w:rPr>
-        <w:t xml:space="preserve">      BSS              1%</w:t>
-      </w:r>
-      <w:r>
-        <w:br/>
-      </w:r>
-      <w:r>
-        <w:rPr>
-          <w:rStyle w:val="VerbatimChar"/>
-        </w:rPr>
-        <w:t xml:space="preserve">      COE              0%</w:t>
-      </w:r>
-      <w:r>
-        <w:br/>
-      </w:r>
-      <w:r>
-        <w:rPr>
-          <w:rStyle w:val="VerbatimChar"/>
-        </w:rPr>
-        <w:t xml:space="preserve">      CTC              1%</w:t>
-      </w:r>
-      <w:r>
-        <w:br/>
-      </w:r>
-      <w:r>
-        <w:rPr>
-          <w:rStyle w:val="VerbatimChar"/>
-        </w:rPr>
-        <w:t xml:space="preserve">      DAB              0%</w:t>
-      </w:r>
-      <w:r>
-        <w:br/>
-      </w:r>
-      <w:r>
-        <w:rPr>
-          <w:rStyle w:val="VerbatimChar"/>
-        </w:rPr>
-        <w:t xml:space="preserve">      GUG              1%</w:t>
-      </w:r>
-      <w:r>
-        <w:br/>
-      </w:r>
-      <w:r>
-        <w:rPr>
-          <w:rStyle w:val="VerbatimChar"/>
-        </w:rPr>
-        <w:t xml:space="preserve">      GUR              1%</w:t>
-      </w:r>
-      <w:r>
-        <w:br/>
-      </w:r>
-      <w:r>
-        <w:rPr>
-          <w:rStyle w:val="VerbatimChar"/>
-        </w:rPr>
-        <w:t xml:space="preserve">      GUU             10%</w:t>
-      </w:r>
-      <w:r>
-        <w:br/>
-      </w:r>
-      <w:r>
-        <w:rPr>
-          <w:rStyle w:val="VerbatimChar"/>
-        </w:rPr>
-        <w:t xml:space="preserve">      HAD              6%</w:t>
-      </w:r>
-      <w:r>
-        <w:br/>
-      </w:r>
-      <w:r>
-        <w:rPr>
-          <w:rStyle w:val="VerbatimChar"/>
-        </w:rPr>
-        <w:t xml:space="preserve">      HKE             37%</w:t>
-      </w:r>
-      <w:r>
-        <w:br/>
-      </w:r>
-      <w:r>
-        <w:rPr>
-          <w:rStyle w:val="VerbatimChar"/>
-        </w:rPr>
-        <w:t xml:space="preserve">      HOM              1%</w:t>
-      </w:r>
-      <w:r>
-        <w:br/>
-      </w:r>
-      <w:r>
-        <w:rPr>
-          <w:rStyle w:val="VerbatimChar"/>
-        </w:rPr>
-        <w:t xml:space="preserve">      JOD              2%</w:t>
-      </w:r>
-      <w:r>
-        <w:br/>
-      </w:r>
-      <w:r>
-        <w:rPr>
-          <w:rStyle w:val="VerbatimChar"/>
-        </w:rPr>
-        <w:t xml:space="preserve">      LEM              2%</w:t>
-      </w:r>
-      <w:r>
-        <w:br/>
-      </w:r>
-      <w:r>
-        <w:rPr>
-          <w:rStyle w:val="VerbatimChar"/>
-        </w:rPr>
-        <w:t xml:space="preserve">      LIN              0%</w:t>
-      </w:r>
-      <w:r>
-        <w:br/>
-      </w:r>
-      <w:r>
-        <w:rPr>
-          <w:rStyle w:val="VerbatimChar"/>
-        </w:rPr>
-        <w:t xml:space="preserve">      MAC             12%</w:t>
-      </w:r>
-      <w:r>
-        <w:br/>
-      </w:r>
-      <w:r>
-        <w:rPr>
-          <w:rStyle w:val="VerbatimChar"/>
-        </w:rPr>
-        <w:t xml:space="preserve">      MEG              1%</w:t>
-      </w:r>
-      <w:r>
-        <w:br/>
-      </w:r>
-      <w:r>
-        <w:rPr>
-          <w:rStyle w:val="VerbatimChar"/>
-        </w:rPr>
-        <w:t xml:space="preserve">      MON              1%</w:t>
-      </w:r>
-      <w:r>
-        <w:br/>
-      </w:r>
-      <w:r>
-        <w:rPr>
-          <w:rStyle w:val="VerbatimChar"/>
-        </w:rPr>
-        <w:t xml:space="preserve">      MUR              7%</w:t>
-      </w:r>
-      <w:r>
-        <w:br/>
-      </w:r>
-      <w:r>
-        <w:rPr>
-          <w:rStyle w:val="VerbatimChar"/>
-        </w:rPr>
-        <w:t xml:space="preserve">      OCC              0%</w:t>
-      </w:r>
-      <w:r>
-        <w:br/>
-      </w:r>
-      <w:r>
-        <w:rPr>
-          <w:rStyle w:val="VerbatimChar"/>
-        </w:rPr>
-        <w:t xml:space="preserve">      PIL              1%</w:t>
-      </w:r>
-      <w:r>
-        <w:br/>
-      </w:r>
-      <w:r>
-        <w:rPr>
-          <w:rStyle w:val="VerbatimChar"/>
-        </w:rPr>
-        <w:t xml:space="preserve">      PLE              1%</w:t>
-      </w:r>
-      <w:r>
-        <w:br/>
-      </w:r>
-      <w:r>
-        <w:rPr>
-          <w:rStyle w:val="VerbatimChar"/>
-        </w:rPr>
-        <w:t xml:space="preserve">      RJC              0%</w:t>
-      </w:r>
-      <w:r>
-        <w:br/>
-      </w:r>
-      <w:r>
-        <w:rPr>
-          <w:rStyle w:val="VerbatimChar"/>
-        </w:rPr>
-        <w:t xml:space="preserve">      RJH              0%</w:t>
-      </w:r>
-      <w:r>
-        <w:br/>
-      </w:r>
-      <w:r>
-        <w:rPr>
-          <w:rStyle w:val="VerbatimChar"/>
-        </w:rPr>
-        <w:t xml:space="preserve">      SBG              0%</w:t>
-      </w:r>
-      <w:r>
-        <w:br/>
-      </w:r>
-      <w:r>
-        <w:rPr>
-          <w:rStyle w:val="VerbatimChar"/>
-        </w:rPr>
-        <w:t xml:space="preserve">      SQR              1%</w:t>
-      </w:r>
-      <w:r>
-        <w:br/>
-      </w:r>
-      <w:r>
-        <w:rPr>
-          <w:rStyle w:val="VerbatimChar"/>
-        </w:rPr>
-        <w:t xml:space="preserve">      TUR              0%</w:t>
-      </w:r>
-      <w:r>
-        <w:br/>
-      </w:r>
-      <w:r>
-        <w:rPr>
-          <w:rStyle w:val="VerbatimChar"/>
-        </w:rPr>
-        <w:t xml:space="preserve">      WEG              0%</w:t>
-      </w:r>
-      <w:r>
-        <w:br/>
-      </w:r>
-      <w:r>
-        <w:rPr>
-          <w:rStyle w:val="VerbatimChar"/>
-        </w:rPr>
-        <w:t xml:space="preserve">      WHG             10%</w:t>
-      </w:r>
-      <w:r>
-        <w:br/>
-      </w:r>
-      <w:r>
-        <w:rPr>
-          <w:rStyle w:val="VerbatimChar"/>
-        </w:rPr>
-        <w:t xml:space="preserve">    (all)            100%</w:t>
-      </w:r>
-    </w:p>
-    <w:p>
-      <w:pPr>
-        <w:pStyle w:val="FirstParagraph"/>
-      </w:pPr>
-      <w:r>
-        <w:rPr>
-          <w:bCs/>
-          <w:b/>
-        </w:rPr>
-        <w:t xml:space="preserve">Aanvoer per soort en dag (elog)</w:t>
-      </w:r>
-    </w:p>
-    <w:p>
-      <w:pPr>
-        <w:pStyle w:val="SourceCode"/>
-      </w:pPr>
-      <w:r>
-        <w:br/>
-      </w:r>
-      <w:r>
-        <w:br/>
-      </w:r>
-      <w:r>
-        <w:rPr>
-          <w:rStyle w:val="VerbatimChar"/>
-        </w:rPr>
-        <w:t xml:space="preserve">  species   01/05   24/04   25/04   26/04   27/04   28/04   29/04   30/04   (all)</w:t>
+        <w:t xml:space="preserve">  species   17/06   18/06   19/06   20/06   21/06   22/06   23/06   24/06   (all)</w:t>
       </w:r>
       <w:r>
         <w:br/>
@@ -1019,277 +888,187 @@
         <w:rPr>
           <w:rStyle w:val="VerbatimChar"/>
         </w:rPr>
-        <w:t xml:space="preserve">      bib      12       0     220       0       0       0     480      40     752</w:t>
-      </w:r>
-      <w:r>
-        <w:br/>
-      </w:r>
-      <w:r>
-        <w:rPr>
-          <w:rStyle w:val="VerbatimChar"/>
-        </w:rPr>
-        <w:t xml:space="preserve">      bll       2       0       0       0       0       0       0       0       2</w:t>
-      </w:r>
-      <w:r>
-        <w:br/>
-      </w:r>
-      <w:r>
-        <w:rPr>
-          <w:rStyle w:val="VerbatimChar"/>
-        </w:rPr>
-        <w:t xml:space="preserve">      brb       8       0       0       0       0       0       0      20      28</w:t>
-      </w:r>
-      <w:r>
-        <w:br/>
-      </w:r>
-      <w:r>
-        <w:rPr>
-          <w:rStyle w:val="VerbatimChar"/>
-        </w:rPr>
-        <w:t xml:space="preserve">      bss      21       0       0       0       0       0      40      20      81</w:t>
-      </w:r>
-      <w:r>
-        <w:br/>
-      </w:r>
-      <w:r>
-        <w:rPr>
-          <w:rStyle w:val="VerbatimChar"/>
-        </w:rPr>
-        <w:t xml:space="preserve">      coe      30       0       0       0       0      34       0       0      64</w:t>
-      </w:r>
-      <w:r>
-        <w:br/>
-      </w:r>
-      <w:r>
-        <w:rPr>
-          <w:rStyle w:val="VerbatimChar"/>
-        </w:rPr>
-        <w:t xml:space="preserve">      ctc      26     120      20       0       0       0       0      20     186</w:t>
-      </w:r>
-      <w:r>
-        <w:br/>
-      </w:r>
-      <w:r>
-        <w:rPr>
-          <w:rStyle w:val="VerbatimChar"/>
-        </w:rPr>
-        <w:t xml:space="preserve">      dab       5       0       0       0       0       0       0       0       5</w:t>
-      </w:r>
-      <w:r>
-        <w:br/>
-      </w:r>
-      <w:r>
-        <w:rPr>
-          <w:rStyle w:val="VerbatimChar"/>
-        </w:rPr>
-        <w:t xml:space="preserve">      gug      19       0       0      60      40      20      20      20     179</w:t>
-      </w:r>
-      <w:r>
-        <w:br/>
-      </w:r>
-      <w:r>
-        <w:rPr>
-          <w:rStyle w:val="VerbatimChar"/>
-        </w:rPr>
-        <w:t xml:space="preserve">      gur      49       0       0      20       0      40      40      60     209</w:t>
-      </w:r>
-      <w:r>
-        <w:br/>
-      </w:r>
-      <w:r>
-        <w:rPr>
-          <w:rStyle w:val="VerbatimChar"/>
-        </w:rPr>
-        <w:t xml:space="preserve">      guu      67       0     120     240     240     500     240      60    1467</w:t>
-      </w:r>
-      <w:r>
-        <w:br/>
-      </w:r>
-      <w:r>
-        <w:rPr>
-          <w:rStyle w:val="VerbatimChar"/>
-        </w:rPr>
-        <w:t xml:space="preserve">      had       9       0      20     320     360     220      20       0     949</w:t>
-      </w:r>
-      <w:r>
-        <w:br/>
-      </w:r>
-      <w:r>
-        <w:rPr>
-          <w:rStyle w:val="VerbatimChar"/>
-        </w:rPr>
-        <w:t xml:space="preserve">      hke       8       0     100    3280    1720     423     160       0    5691</w:t>
-      </w:r>
-      <w:r>
-        <w:br/>
-      </w:r>
-      <w:r>
-        <w:rPr>
-          <w:rStyle w:val="VerbatimChar"/>
-        </w:rPr>
-        <w:t xml:space="preserve">      hom       0     100       0       0       0       0       0       0     100</w:t>
-      </w:r>
-      <w:r>
-        <w:br/>
-      </w:r>
-      <w:r>
-        <w:rPr>
-          <w:rStyle w:val="VerbatimChar"/>
-        </w:rPr>
-        <w:t xml:space="preserve">      jod      31       0       0     100      40      40      20       0     231</w:t>
-      </w:r>
-      <w:r>
-        <w:br/>
-      </w:r>
-      <w:r>
-        <w:rPr>
-          <w:rStyle w:val="VerbatimChar"/>
-        </w:rPr>
-        <w:t xml:space="preserve">      lem      15       0      60       0       0      40     120      20     255</w:t>
-      </w:r>
-      <w:r>
-        <w:br/>
-      </w:r>
-      <w:r>
-        <w:rPr>
-          <w:rStyle w:val="VerbatimChar"/>
-        </w:rPr>
-        <w:t xml:space="preserve">      lin      10       0       0       0       0       0       0       0      10</w:t>
-      </w:r>
-      <w:r>
-        <w:br/>
-      </w:r>
-      <w:r>
-        <w:rPr>
-          <w:rStyle w:val="VerbatimChar"/>
-        </w:rPr>
-        <w:t xml:space="preserve">      mac     699     220       0     500     200       0       0     160    1779</w:t>
-      </w:r>
-      <w:r>
-        <w:br/>
-      </w:r>
-      <w:r>
-        <w:rPr>
-          <w:rStyle w:val="VerbatimChar"/>
-        </w:rPr>
-        <w:t xml:space="preserve">      meg       9       0       0      40      40      40      21       0     150</w:t>
-      </w:r>
-      <w:r>
-        <w:br/>
-      </w:r>
-      <w:r>
-        <w:rPr>
-          <w:rStyle w:val="VerbatimChar"/>
-        </w:rPr>
-        <w:t xml:space="preserve">      mon       4       0       0     120      40      20      20       0     204</w:t>
-      </w:r>
-      <w:r>
-        <w:br/>
-      </w:r>
-      <w:r>
-        <w:rPr>
-          <w:rStyle w:val="VerbatimChar"/>
-        </w:rPr>
-        <w:t xml:space="preserve">      mur      66     220      40     100     140     240     160     100    1066</w:t>
-      </w:r>
-      <w:r>
-        <w:br/>
-      </w:r>
-      <w:r>
-        <w:rPr>
-          <w:rStyle w:val="VerbatimChar"/>
-        </w:rPr>
-        <w:t xml:space="preserve">      occ      10       0       0       0       0       0       0       0      10</w:t>
-      </w:r>
-      <w:r>
-        <w:br/>
-      </w:r>
-      <w:r>
-        <w:rPr>
-          <w:rStyle w:val="VerbatimChar"/>
-        </w:rPr>
-        <w:t xml:space="preserve">      pil       0      40      40       0      20       0       0       0     100</w:t>
-      </w:r>
-      <w:r>
-        <w:br/>
-      </w:r>
-      <w:r>
-        <w:rPr>
-          <w:rStyle w:val="VerbatimChar"/>
-        </w:rPr>
-        <w:t xml:space="preserve">      ple      12       0       0      80      20      20       0       0     132</w:t>
-      </w:r>
-      <w:r>
-        <w:br/>
-      </w:r>
-      <w:r>
-        <w:rPr>
-          <w:rStyle w:val="VerbatimChar"/>
-        </w:rPr>
-        <w:t xml:space="preserve">      rjc      35       0       0       0       0       0       0       0      35</w:t>
-      </w:r>
-      <w:r>
-        <w:br/>
-      </w:r>
-      <w:r>
-        <w:rPr>
-          <w:rStyle w:val="VerbatimChar"/>
-        </w:rPr>
-        <w:t xml:space="preserve">      rjh       8       0       0       0       0       0      20      20      48</w:t>
-      </w:r>
-      <w:r>
-        <w:br/>
-      </w:r>
-      <w:r>
-        <w:rPr>
-          <w:rStyle w:val="VerbatimChar"/>
-        </w:rPr>
-        <w:t xml:space="preserve">      sbg      13       0       0       0       0       0       0       0      13</w:t>
-      </w:r>
-      <w:r>
-        <w:br/>
-      </w:r>
-      <w:r>
-        <w:rPr>
-          <w:rStyle w:val="VerbatimChar"/>
-        </w:rPr>
-        <w:t xml:space="preserve">      sqr      26      40       0       0      20       0      20       0     106</w:t>
-      </w:r>
-      <w:r>
-        <w:br/>
-      </w:r>
-      <w:r>
-        <w:rPr>
-          <w:rStyle w:val="VerbatimChar"/>
-        </w:rPr>
-        <w:t xml:space="preserve">      tur      10       0       0       0       0       0       0       0      10</w:t>
-      </w:r>
-      <w:r>
-        <w:br/>
-      </w:r>
-      <w:r>
-        <w:rPr>
-          <w:rStyle w:val="VerbatimChar"/>
-        </w:rPr>
-        <w:t xml:space="preserve">      weg       4       0       0       0       0       0       0       0       4</w:t>
-      </w:r>
-      <w:r>
-        <w:br/>
-      </w:r>
-      <w:r>
-        <w:rPr>
-          <w:rStyle w:val="VerbatimChar"/>
-        </w:rPr>
-        <w:t xml:space="preserve">      whg       4       0     120     160     160     180     140     740    1504</w:t>
-      </w:r>
-      <w:r>
-        <w:br/>
-      </w:r>
-      <w:r>
-        <w:rPr>
-          <w:rStyle w:val="VerbatimChar"/>
-        </w:rPr>
-        <w:t xml:space="preserve">    (all)    1212     740     740    5020    3040    1817    1521    1280   15370</w:t>
+        <w:t xml:space="preserve">      bll       0       0      70      20      20      20       3       0     133</w:t>
+      </w:r>
+      <w:r>
+        <w:br/>
+      </w:r>
+      <w:r>
+        <w:rPr>
+          <w:rStyle w:val="VerbatimChar"/>
+        </w:rPr>
+        <w:t xml:space="preserve">      cod       0       0      10       0       0       0       0       0      10</w:t>
+      </w:r>
+      <w:r>
+        <w:br/>
+      </w:r>
+      <w:r>
+        <w:rPr>
+          <w:rStyle w:val="VerbatimChar"/>
+        </w:rPr>
+        <w:t xml:space="preserve">      dab      40      80     195     220     960     300      55     116    1966</w:t>
+      </w:r>
+      <w:r>
+        <w:br/>
+      </w:r>
+      <w:r>
+        <w:rPr>
+          <w:rStyle w:val="VerbatimChar"/>
+        </w:rPr>
+        <w:t xml:space="preserve">      fle       0       0       0       0       0       0      13       0      13</w:t>
+      </w:r>
+      <w:r>
+        <w:br/>
+      </w:r>
+      <w:r>
+        <w:rPr>
+          <w:rStyle w:val="VerbatimChar"/>
+        </w:rPr>
+        <w:t xml:space="preserve">      gug       0      20      69      20     180      60      40      12     401</w:t>
+      </w:r>
+      <w:r>
+        <w:br/>
+      </w:r>
+      <w:r>
+        <w:rPr>
+          <w:rStyle w:val="VerbatimChar"/>
+        </w:rPr>
+        <w:t xml:space="preserve">      guu     100      20      88      40     860     620     733     574    3035</w:t>
+      </w:r>
+      <w:r>
+        <w:br/>
+      </w:r>
+      <w:r>
+        <w:rPr>
+          <w:rStyle w:val="VerbatimChar"/>
+        </w:rPr>
+        <w:t xml:space="preserve">      had     360     460      18     180       0       0       6       0    1024</w:t>
+      </w:r>
+      <w:r>
+        <w:br/>
+      </w:r>
+      <w:r>
+        <w:rPr>
+          <w:rStyle w:val="VerbatimChar"/>
+        </w:rPr>
+        <w:t xml:space="preserve">      hke       0       0       6       0       0       0       0       0       6</w:t>
+      </w:r>
+      <w:r>
+        <w:br/>
+      </w:r>
+      <w:r>
+        <w:rPr>
+          <w:rStyle w:val="VerbatimChar"/>
+        </w:rPr>
+        <w:t xml:space="preserve">      hom      20       0      25      20      80       0     100     102     347</w:t>
+      </w:r>
+      <w:r>
+        <w:br/>
+      </w:r>
+      <w:r>
+        <w:rPr>
+          <w:rStyle w:val="VerbatimChar"/>
+        </w:rPr>
+        <w:t xml:space="preserve">      lbe       0       0       1       0       0       0       4       0       5</w:t>
+      </w:r>
+      <w:r>
+        <w:br/>
+      </w:r>
+      <w:r>
+        <w:rPr>
+          <w:rStyle w:val="VerbatimChar"/>
+        </w:rPr>
+        <w:t xml:space="preserve">      lem       0      20      12       0       0       0      11       0      43</w:t>
+      </w:r>
+      <w:r>
+        <w:br/>
+      </w:r>
+      <w:r>
+        <w:rPr>
+          <w:rStyle w:val="VerbatimChar"/>
+        </w:rPr>
+        <w:t xml:space="preserve">      mac     200       0     102      20     180     960      26      52    1540</w:t>
+      </w:r>
+      <w:r>
+        <w:br/>
+      </w:r>
+      <w:r>
+        <w:rPr>
+          <w:rStyle w:val="VerbatimChar"/>
+        </w:rPr>
+        <w:t xml:space="preserve">      mon       0       0       2       0       0       0       0       0       2</w:t>
+      </w:r>
+      <w:r>
+        <w:br/>
+      </w:r>
+      <w:r>
+        <w:rPr>
+          <w:rStyle w:val="VerbatimChar"/>
+        </w:rPr>
+        <w:t xml:space="preserve">      mur     615     435     524     390     165      30      43     100    2302</w:t>
+      </w:r>
+      <w:r>
+        <w:br/>
+      </w:r>
+      <w:r>
+        <w:rPr>
+          <w:rStyle w:val="VerbatimChar"/>
+        </w:rPr>
+        <w:t xml:space="preserve">      pil       0       0       1       0       0       0      16       0      17</w:t>
+      </w:r>
+      <w:r>
+        <w:br/>
+      </w:r>
+      <w:r>
+        <w:rPr>
+          <w:rStyle w:val="VerbatimChar"/>
+        </w:rPr>
+        <w:t xml:space="preserve">      ple      20      80     110      80     100     100      11      56     557</w:t>
+      </w:r>
+      <w:r>
+        <w:br/>
+      </w:r>
+      <w:r>
+        <w:rPr>
+          <w:rStyle w:val="VerbatimChar"/>
+        </w:rPr>
+        <w:t xml:space="preserve">      rjc      20      20      11       0      20       0      44      18     133</w:t>
+      </w:r>
+      <w:r>
+        <w:br/>
+      </w:r>
+      <w:r>
+        <w:rPr>
+          <w:rStyle w:val="VerbatimChar"/>
+        </w:rPr>
+        <w:t xml:space="preserve">      sqr       0      20      48      20       0       0      24       3     115</w:t>
+      </w:r>
+      <w:r>
+        <w:br/>
+      </w:r>
+      <w:r>
+        <w:rPr>
+          <w:rStyle w:val="VerbatimChar"/>
+        </w:rPr>
+        <w:t xml:space="preserve">      tur       0      40      24      20       0       0       0       0      84</w:t>
+      </w:r>
+      <w:r>
+        <w:br/>
+      </w:r>
+      <w:r>
+        <w:rPr>
+          <w:rStyle w:val="VerbatimChar"/>
+        </w:rPr>
+        <w:t xml:space="preserve">      whg     880     540     441     300       0       0      20      18    2199</w:t>
+      </w:r>
+      <w:r>
+        <w:br/>
+      </w:r>
+      <w:r>
+        <w:rPr>
+          <w:rStyle w:val="VerbatimChar"/>
+        </w:rPr>
+        <w:t xml:space="preserve">    (all)    2255    1735    1757    1330    2565    2090    1149    1051   13932</w:t>
       </w:r>
     </w:p>
     <w:p>

</xml_diff>